<commit_message>
docs: add latest screenshots
</commit_message>
<xml_diff>
--- a/documents/process-steps.docx
+++ b/documents/process-steps.docx
@@ -710,11 +710,20 @@
         </w:numPr>
       </w:pPr>
       <w:r>
-        <w:t>Run data_collection.py in Python container</w:t>
-      </w:r>
-    </w:p>
-    <w:p>
-      <w:r>
+        <w:t xml:space="preserve">Run </w:t>
+      </w:r>
+      <w:r>
+        <w:t>preprocessing</w:t>
+      </w:r>
+      <w:r>
+        <w:t>.py in Python container</w:t>
+      </w:r>
+    </w:p>
+    <w:p>
+      <w:r>
+        <w:rPr>
+          <w:noProof/>
+        </w:rPr>
         <w:lastRenderedPageBreak/>
         <w:drawing>
           <wp:inline distT="0" distB="0" distL="0" distR="0" wp14:anchorId="68AC2C27" wp14:editId="18568BC8">
@@ -755,6 +764,9 @@
     </w:p>
     <w:p>
       <w:r>
+        <w:rPr>
+          <w:noProof/>
+        </w:rPr>
         <w:drawing>
           <wp:inline distT="0" distB="0" distL="0" distR="0" wp14:anchorId="4E564875" wp14:editId="78A27017">
             <wp:extent cx="5943600" cy="3019425"/>
@@ -792,6 +804,134 @@
         </w:drawing>
       </w:r>
     </w:p>
+    <w:p>
+      <w:pPr>
+        <w:pStyle w:val="ListParagraph"/>
+        <w:numPr>
+          <w:ilvl w:val="0"/>
+          <w:numId w:val="1"/>
+        </w:numPr>
+      </w:pPr>
+      <w:r>
+        <w:t>Run analysis.py</w:t>
+      </w:r>
+    </w:p>
+    <w:p>
+      <w:r>
+        <w:lastRenderedPageBreak/>
+        <w:drawing>
+          <wp:inline distT="0" distB="0" distL="0" distR="0" wp14:anchorId="0A277AA0" wp14:editId="33C6E62A">
+            <wp:extent cx="5943600" cy="4387215"/>
+            <wp:effectExtent l="0" t="0" r="0" b="0"/>
+            <wp:docPr id="857655862" name="Picture 1" descr="A screenshot of a computer&#10;&#10;Description automatically generated"/>
+            <wp:cNvGraphicFramePr>
+              <a:graphicFrameLocks xmlns:a="http://schemas.openxmlformats.org/drawingml/2006/main" noChangeAspect="1"/>
+            </wp:cNvGraphicFramePr>
+            <a:graphic xmlns:a="http://schemas.openxmlformats.org/drawingml/2006/main">
+              <a:graphicData uri="http://schemas.openxmlformats.org/drawingml/2006/picture">
+                <pic:pic xmlns:pic="http://schemas.openxmlformats.org/drawingml/2006/picture">
+                  <pic:nvPicPr>
+                    <pic:cNvPr id="857655862" name="Picture 1" descr="A screenshot of a computer&#10;&#10;Description automatically generated"/>
+                    <pic:cNvPicPr/>
+                  </pic:nvPicPr>
+                  <pic:blipFill>
+                    <a:blip r:embed="rId16"/>
+                    <a:stretch>
+                      <a:fillRect/>
+                    </a:stretch>
+                  </pic:blipFill>
+                  <pic:spPr>
+                    <a:xfrm>
+                      <a:off x="0" y="0"/>
+                      <a:ext cx="5943600" cy="4387215"/>
+                    </a:xfrm>
+                    <a:prstGeom prst="rect">
+                      <a:avLst/>
+                    </a:prstGeom>
+                  </pic:spPr>
+                </pic:pic>
+              </a:graphicData>
+            </a:graphic>
+          </wp:inline>
+        </w:drawing>
+      </w:r>
+      <w:r>
+        <w:lastRenderedPageBreak/>
+        <w:drawing>
+          <wp:inline distT="0" distB="0" distL="0" distR="0" wp14:anchorId="7CEAE277" wp14:editId="7078AE99">
+            <wp:extent cx="5943600" cy="4387215"/>
+            <wp:effectExtent l="0" t="0" r="0" b="0"/>
+            <wp:docPr id="710177438" name="Picture 1" descr="A screenshot of a computer&#10;&#10;Description automatically generated"/>
+            <wp:cNvGraphicFramePr>
+              <a:graphicFrameLocks xmlns:a="http://schemas.openxmlformats.org/drawingml/2006/main" noChangeAspect="1"/>
+            </wp:cNvGraphicFramePr>
+            <a:graphic xmlns:a="http://schemas.openxmlformats.org/drawingml/2006/main">
+              <a:graphicData uri="http://schemas.openxmlformats.org/drawingml/2006/picture">
+                <pic:pic xmlns:pic="http://schemas.openxmlformats.org/drawingml/2006/picture">
+                  <pic:nvPicPr>
+                    <pic:cNvPr id="710177438" name="Picture 1" descr="A screenshot of a computer&#10;&#10;Description automatically generated"/>
+                    <pic:cNvPicPr/>
+                  </pic:nvPicPr>
+                  <pic:blipFill>
+                    <a:blip r:embed="rId16"/>
+                    <a:stretch>
+                      <a:fillRect/>
+                    </a:stretch>
+                  </pic:blipFill>
+                  <pic:spPr>
+                    <a:xfrm>
+                      <a:off x="0" y="0"/>
+                      <a:ext cx="5943600" cy="4387215"/>
+                    </a:xfrm>
+                    <a:prstGeom prst="rect">
+                      <a:avLst/>
+                    </a:prstGeom>
+                  </pic:spPr>
+                </pic:pic>
+              </a:graphicData>
+            </a:graphic>
+          </wp:inline>
+        </w:drawing>
+      </w:r>
+      <w:r>
+        <w:lastRenderedPageBreak/>
+        <w:drawing>
+          <wp:inline distT="0" distB="0" distL="0" distR="0" wp14:anchorId="3D8CA704" wp14:editId="7586D4C7">
+            <wp:extent cx="5943600" cy="4387215"/>
+            <wp:effectExtent l="0" t="0" r="0" b="0"/>
+            <wp:docPr id="1719813977" name="Picture 1"/>
+            <wp:cNvGraphicFramePr>
+              <a:graphicFrameLocks xmlns:a="http://schemas.openxmlformats.org/drawingml/2006/main" noChangeAspect="1"/>
+            </wp:cNvGraphicFramePr>
+            <a:graphic xmlns:a="http://schemas.openxmlformats.org/drawingml/2006/main">
+              <a:graphicData uri="http://schemas.openxmlformats.org/drawingml/2006/picture">
+                <pic:pic xmlns:pic="http://schemas.openxmlformats.org/drawingml/2006/picture">
+                  <pic:nvPicPr>
+                    <pic:cNvPr id="1719813977" name=""/>
+                    <pic:cNvPicPr/>
+                  </pic:nvPicPr>
+                  <pic:blipFill>
+                    <a:blip r:embed="rId16"/>
+                    <a:stretch>
+                      <a:fillRect/>
+                    </a:stretch>
+                  </pic:blipFill>
+                  <pic:spPr>
+                    <a:xfrm>
+                      <a:off x="0" y="0"/>
+                      <a:ext cx="5943600" cy="4387215"/>
+                    </a:xfrm>
+                    <a:prstGeom prst="rect">
+                      <a:avLst/>
+                    </a:prstGeom>
+                  </pic:spPr>
+                </pic:pic>
+              </a:graphicData>
+            </a:graphic>
+          </wp:inline>
+        </w:drawing>
+      </w:r>
+    </w:p>
     <w:sectPr>
       <w:pgSz w:w="12240" w:h="15840"/>
       <w:pgMar w:top="1440" w:right="1440" w:bottom="1440" w:left="1440" w:header="720" w:footer="720" w:gutter="0"/>
@@ -807,7 +947,7 @@
   <w:abstractNum w:abstractNumId="0" w15:restartNumberingAfterBreak="0">
     <w:nsid w:val="656D5AA6"/>
     <w:multiLevelType w:val="hybridMultilevel"/>
-    <w:tmpl w:val="D2FE130A"/>
+    <w:tmpl w:val="874C01C6"/>
     <w:lvl w:ilvl="0" w:tplc="0409000F">
       <w:start w:val="1"/>
       <w:numFmt w:val="decimal"/>

</xml_diff>